<commit_message>
Izmena ssu za Admina za pregled liste filmova
</commit_message>
<xml_diff>
--- a/2.faza/SSU dokumenti/TIM_Tashini_medvedići_dobrog_srca_PROJEKAT_Aleksaplexx_SSU_pregled_liste_filmova_Adminstratora_verzija_1.0.docx
+++ b/2.faza/SSU dokumenti/TIM_Tashini_medvedići_dobrog_srca_PROJEKAT_Aleksaplexx_SSU_pregled_liste_filmova_Adminstratora_verzija_1.0.docx
@@ -1,6 +1,6 @@
 
 <file path=word/document.xml><?xml version="1.0" encoding="utf-8"?>
-<w:document xmlns:wpc="http://schemas.microsoft.com/office/word/2010/wordprocessingCanvas" xmlns:cx="http://schemas.microsoft.com/office/drawing/2014/chartex" xmlns:cx1="http://schemas.microsoft.com/office/drawing/2015/9/8/chartex" xmlns:cx2="http://schemas.microsoft.com/office/drawing/2015/10/21/chartex" xmlns:cx3="http://schemas.microsoft.com/office/drawing/2016/5/9/chartex" xmlns:cx4="http://schemas.microsoft.com/office/drawing/2016/5/10/chartex" xmlns:cx5="http://schemas.microsoft.com/office/drawing/2016/5/11/chartex" xmlns:cx6="http://schemas.microsoft.com/office/drawing/2016/5/12/chartex" xmlns:cx7="http://schemas.microsoft.com/office/drawing/2016/5/13/chartex" xmlns:cx8="http://schemas.microsoft.com/office/drawing/2016/5/14/chartex" xmlns:mc="http://schemas.openxmlformats.org/markup-compatibility/2006" xmlns:aink="http://schemas.microsoft.com/office/drawing/2016/ink" xmlns:am3d="http://schemas.microsoft.com/office/drawing/2017/model3d" xmlns:o="urn:schemas-microsoft-com:office:office" xmlns:oel="http://schemas.microsoft.com/office/2019/extlst" xmlns:r="http://schemas.openxmlformats.org/officeDocument/2006/relationships" xmlns:m="http://schemas.openxmlformats.org/officeDocument/2006/math" xmlns:v="urn:schemas-microsoft-com:vml" xmlns:wp14="http://schemas.microsoft.com/office/word/2010/wordprocessingDrawing" xmlns:wp="http://schemas.openxmlformats.org/drawingml/2006/wordprocessingDrawing" xmlns:w10="urn:schemas-microsoft-com:office:word" xmlns:w="http://schemas.openxmlformats.org/wordprocessingml/2006/main" xmlns:w14="http://schemas.microsoft.com/office/word/2010/wordml" xmlns:w15="http://schemas.microsoft.com/office/word/2012/wordml" xmlns:w16cex="http://schemas.microsoft.com/office/word/2018/wordml/cex" xmlns:w16cid="http://schemas.microsoft.com/office/word/2016/wordml/cid" xmlns:w16="http://schemas.microsoft.com/office/word/2018/wordml" xmlns:w16sdtdh="http://schemas.microsoft.com/office/word/2020/wordml/sdtdatahash" xmlns:w16se="http://schemas.microsoft.com/office/word/2015/wordml/symex" xmlns:wpg="http://schemas.microsoft.com/office/word/2010/wordprocessingGroup" xmlns:wpi="http://schemas.microsoft.com/office/word/2010/wordprocessingInk" xmlns:wne="http://schemas.microsoft.com/office/word/2006/wordml" xmlns:wps="http://schemas.microsoft.com/office/word/2010/wordprocessingShape" mc:Ignorable="w14 w15 w16se w16cid w16 w16cex w16sdtdh wp14">
+<w:document xmlns:wpc="http://schemas.microsoft.com/office/word/2010/wordprocessingCanvas" xmlns:cx="http://schemas.microsoft.com/office/drawing/2014/chartex" xmlns:cx1="http://schemas.microsoft.com/office/drawing/2015/9/8/chartex" xmlns:cx2="http://schemas.microsoft.com/office/drawing/2015/10/21/chartex" xmlns:cx3="http://schemas.microsoft.com/office/drawing/2016/5/9/chartex" xmlns:cx4="http://schemas.microsoft.com/office/drawing/2016/5/10/chartex" xmlns:cx5="http://schemas.microsoft.com/office/drawing/2016/5/11/chartex" xmlns:cx6="http://schemas.microsoft.com/office/drawing/2016/5/12/chartex" xmlns:cx7="http://schemas.microsoft.com/office/drawing/2016/5/13/chartex" xmlns:cx8="http://schemas.microsoft.com/office/drawing/2016/5/14/chartex" xmlns:mc="http://schemas.openxmlformats.org/markup-compatibility/2006" xmlns:aink="http://schemas.microsoft.com/office/drawing/2016/ink" xmlns:am3d="http://schemas.microsoft.com/office/drawing/2017/model3d" xmlns:o="urn:schemas-microsoft-com:office:office" xmlns:oel="http://schemas.microsoft.com/office/2019/extlst" xmlns:r="http://schemas.openxmlformats.org/officeDocument/2006/relationships" xmlns:m="http://schemas.openxmlformats.org/officeDocument/2006/math" xmlns:v="urn:schemas-microsoft-com:vml" xmlns:wp14="http://schemas.microsoft.com/office/word/2010/wordprocessingDrawing" xmlns:wp="http://schemas.openxmlformats.org/drawingml/2006/wordprocessingDrawing" xmlns:w10="urn:schemas-microsoft-com:office:word" xmlns:w="http://schemas.openxmlformats.org/wordprocessingml/2006/main" xmlns:w14="http://schemas.microsoft.com/office/word/2010/wordml" xmlns:w15="http://schemas.microsoft.com/office/word/2012/wordml" xmlns:w16cex="http://schemas.microsoft.com/office/word/2018/wordml/cex" xmlns:w16cid="http://schemas.microsoft.com/office/word/2016/wordml/cid" xmlns:w16="http://schemas.microsoft.com/office/word/2018/wordml" xmlns:w16du="http://schemas.microsoft.com/office/word/2023/wordml/word16du" xmlns:w16sdtdh="http://schemas.microsoft.com/office/word/2020/wordml/sdtdatahash" xmlns:w16se="http://schemas.microsoft.com/office/word/2015/wordml/symex" xmlns:wpg="http://schemas.microsoft.com/office/word/2010/wordprocessingGroup" xmlns:wpi="http://schemas.microsoft.com/office/word/2010/wordprocessingInk" xmlns:wne="http://schemas.microsoft.com/office/word/2006/wordml" xmlns:wps="http://schemas.microsoft.com/office/word/2010/wordprocessingShape" mc:Ignorable="w14 w15 w16se w16cid w16 w16cex w16sdtdh wp14">
   <w:body>
     <w:p>
       <w:pPr>
@@ -371,7 +371,16 @@
           <w:sz w:val="32"/>
           <w:szCs w:val="32"/>
         </w:rPr>
-        <w:t>Verzija 1.0</w:t>
+        <w:t>Verzija 1.</w:t>
+      </w:r>
+      <w:r>
+        <w:rPr>
+          <w:b/>
+          <w:bCs/>
+          <w:sz w:val="32"/>
+          <w:szCs w:val="32"/>
+        </w:rPr>
+        <w:t>1</w:t>
       </w:r>
     </w:p>
     <w:p/>
@@ -647,6 +656,14 @@
                 <w:lang w:val="en-US"/>
               </w:rPr>
             </w:pPr>
+            <w:r>
+              <w:rPr>
+                <w:sz w:val="24"/>
+                <w:szCs w:val="24"/>
+                <w:lang w:val="en-US"/>
+              </w:rPr>
+              <w:t>10.04.2023</w:t>
+            </w:r>
           </w:p>
         </w:tc>
         <w:tc>
@@ -664,6 +681,14 @@
                 <w:lang w:val="en-US"/>
               </w:rPr>
             </w:pPr>
+            <w:r>
+              <w:rPr>
+                <w:sz w:val="24"/>
+                <w:szCs w:val="24"/>
+                <w:lang w:val="en-US"/>
+              </w:rPr>
+              <w:t>1.1</w:t>
+            </w:r>
           </w:p>
         </w:tc>
         <w:tc>
@@ -681,6 +706,14 @@
                 <w:lang w:val="en-US"/>
               </w:rPr>
             </w:pPr>
+            <w:r>
+              <w:rPr>
+                <w:sz w:val="24"/>
+                <w:szCs w:val="24"/>
+                <w:lang w:val="en-US"/>
+              </w:rPr>
+              <w:t>Dopuna toka dogadjaja</w:t>
+            </w:r>
           </w:p>
         </w:tc>
         <w:tc>
@@ -698,6 +731,14 @@
                 <w:lang w:val="en-US"/>
               </w:rPr>
             </w:pPr>
+            <w:r>
+              <w:rPr>
+                <w:sz w:val="24"/>
+                <w:szCs w:val="24"/>
+                <w:lang w:val="en-US"/>
+              </w:rPr>
+              <w:t>Aleksa Veljkovic</w:t>
+            </w:r>
           </w:p>
         </w:tc>
       </w:tr>
@@ -2367,10 +2408,13 @@
         </w:numPr>
       </w:pPr>
       <w:r>
-        <w:t>Administrator</w:t>
-      </w:r>
-      <w:r>
-        <w:t xml:space="preserve"> cekira termin i salu koju zeli da obrise.</w:t>
+        <w:t>Sve isto kao i u scenari</w:t>
+      </w:r>
+      <w:r>
+        <w:t>j</w:t>
+      </w:r>
+      <w:r>
+        <w:t>u 2.2.1.</w:t>
       </w:r>
     </w:p>
     <w:p>
@@ -2382,13 +2426,10 @@
         </w:numPr>
       </w:pPr>
       <w:r>
-        <w:t>klikom na dugme</w:t>
-      </w:r>
-      <w:r>
-        <w:t xml:space="preserve"> </w:t>
-      </w:r>
-      <w:r>
-        <w:t>„Obrisi“ brisu se cekirani termini.</w:t>
+        <w:t>Administrator</w:t>
+      </w:r>
+      <w:r>
+        <w:t xml:space="preserve"> cekira termin i salu koju zeli da obrise.</w:t>
       </w:r>
     </w:p>
     <w:p>
@@ -2400,13 +2441,19 @@
         </w:numPr>
       </w:pPr>
       <w:r>
-        <w:t xml:space="preserve">Nakon </w:t>
-      </w:r>
-      <w:r>
-        <w:t>uspesnog dodavanja moze se videti da je termin dodat</w:t>
-      </w:r>
-      <w:r>
-        <w:t>.</w:t>
+        <w:t>klikom na dugme „Obrisi“ brisu se cekirani termini.</w:t>
+      </w:r>
+    </w:p>
+    <w:p>
+      <w:pPr>
+        <w:pStyle w:val="ListParagraph"/>
+        <w:numPr>
+          <w:ilvl w:val="0"/>
+          <w:numId w:val="3"/>
+        </w:numPr>
+      </w:pPr>
+      <w:r>
+        <w:t>Nakon uspesnog dodavanja moze se videti da je termin dodat.</w:t>
       </w:r>
     </w:p>
     <w:p>
@@ -2448,7 +2495,7 @@
         </w:numPr>
       </w:pPr>
       <w:r>
-        <w:t>Aministrator nije cekirao nijedno polje i klikce na dugme „Obrisi“.</w:t>
+        <w:t>Sve isto kao i u scenariju 2.2.1.</w:t>
       </w:r>
     </w:p>
     <w:p>
@@ -2460,6 +2507,18 @@
         </w:numPr>
       </w:pPr>
       <w:r>
+        <w:t>Aministrator nije cekirao nijedno polje i klikce na dugme „Obrisi“.</w:t>
+      </w:r>
+    </w:p>
+    <w:p>
+      <w:pPr>
+        <w:pStyle w:val="ListParagraph"/>
+        <w:numPr>
+          <w:ilvl w:val="0"/>
+          <w:numId w:val="4"/>
+        </w:numPr>
+      </w:pPr>
+      <w:r>
         <w:t>I</w:t>
       </w:r>
       <w:r>
@@ -2469,7 +2528,13 @@
         <w:t xml:space="preserve">se </w:t>
       </w:r>
       <w:r>
-        <w:t>poruka „nije cekiran nijedan termin“.</w:t>
+        <w:t>poruka „nije cekiran nijedan termin“</w:t>
+      </w:r>
+      <w:r>
+        <w:t xml:space="preserve"> i vrsi se povratak u korak 2 scenarija 2.2.2</w:t>
+      </w:r>
+      <w:r>
+        <w:t>.</w:t>
       </w:r>
     </w:p>
     <w:p>
@@ -2550,7 +2615,6 @@
           <w:sz w:val="24"/>
           <w:szCs w:val="24"/>
         </w:rPr>
-        <w:lastRenderedPageBreak/>
         <w:t>Preduslovi</w:t>
       </w:r>
     </w:p>
@@ -2560,10 +2624,7 @@
         <w:ind w:left="1440"/>
       </w:pPr>
       <w:r>
-        <w:t>P</w:t>
-      </w:r>
-      <w:r>
-        <w:t>reduslov za izvrsavanje funkcije „Pogledaj rezervacije“ jeste da korisnik mora biti</w:t>
+        <w:t>Preduslov za izvrsavanje funkcije „Pogledaj rezervacije“ jeste da korisnik mora biti</w:t>
       </w:r>
       <w:r>
         <w:t xml:space="preserve"> </w:t>
@@ -2608,10 +2669,7 @@
         <w:ind w:left="1440"/>
       </w:pPr>
       <w:r>
-        <w:t>Gl</w:t>
-      </w:r>
-      <w:r>
-        <w:t>avna funcionalnost ove web stranice sluzi da Administrator pritiskom na dugme</w:t>
+        <w:t>Glavna funcionalnost ove web stranice sluzi da Administrator pritiskom na dugme</w:t>
       </w:r>
       <w:r>
         <w:t xml:space="preserve"> </w:t>
@@ -2633,7 +2691,7 @@
 </file>
 
 <file path=word/endnotes.xml><?xml version="1.0" encoding="utf-8"?>
-<w:endnotes xmlns:wpc="http://schemas.microsoft.com/office/word/2010/wordprocessingCanvas" xmlns:cx="http://schemas.microsoft.com/office/drawing/2014/chartex" xmlns:cx1="http://schemas.microsoft.com/office/drawing/2015/9/8/chartex" xmlns:cx2="http://schemas.microsoft.com/office/drawing/2015/10/21/chartex" xmlns:cx3="http://schemas.microsoft.com/office/drawing/2016/5/9/chartex" xmlns:cx4="http://schemas.microsoft.com/office/drawing/2016/5/10/chartex" xmlns:cx5="http://schemas.microsoft.com/office/drawing/2016/5/11/chartex" xmlns:cx6="http://schemas.microsoft.com/office/drawing/2016/5/12/chartex" xmlns:cx7="http://schemas.microsoft.com/office/drawing/2016/5/13/chartex" xmlns:cx8="http://schemas.microsoft.com/office/drawing/2016/5/14/chartex" xmlns:mc="http://schemas.openxmlformats.org/markup-compatibility/2006" xmlns:aink="http://schemas.microsoft.com/office/drawing/2016/ink" xmlns:am3d="http://schemas.microsoft.com/office/drawing/2017/model3d" xmlns:o="urn:schemas-microsoft-com:office:office" xmlns:oel="http://schemas.microsoft.com/office/2019/extlst" xmlns:r="http://schemas.openxmlformats.org/officeDocument/2006/relationships" xmlns:m="http://schemas.openxmlformats.org/officeDocument/2006/math" xmlns:v="urn:schemas-microsoft-com:vml" xmlns:wp14="http://schemas.microsoft.com/office/word/2010/wordprocessingDrawing" xmlns:wp="http://schemas.openxmlformats.org/drawingml/2006/wordprocessingDrawing" xmlns:w10="urn:schemas-microsoft-com:office:word" xmlns:w="http://schemas.openxmlformats.org/wordprocessingml/2006/main" xmlns:w14="http://schemas.microsoft.com/office/word/2010/wordml" xmlns:w15="http://schemas.microsoft.com/office/word/2012/wordml" xmlns:w16cex="http://schemas.microsoft.com/office/word/2018/wordml/cex" xmlns:w16cid="http://schemas.microsoft.com/office/word/2016/wordml/cid" xmlns:w16="http://schemas.microsoft.com/office/word/2018/wordml" xmlns:w16sdtdh="http://schemas.microsoft.com/office/word/2020/wordml/sdtdatahash" xmlns:w16se="http://schemas.microsoft.com/office/word/2015/wordml/symex" xmlns:wpg="http://schemas.microsoft.com/office/word/2010/wordprocessingGroup" xmlns:wpi="http://schemas.microsoft.com/office/word/2010/wordprocessingInk" xmlns:wne="http://schemas.microsoft.com/office/word/2006/wordml" xmlns:wps="http://schemas.microsoft.com/office/word/2010/wordprocessingShape" mc:Ignorable="w14 w15 w16se w16cid w16 w16cex w16sdtdh wp14">
+<w:endnotes xmlns:wpc="http://schemas.microsoft.com/office/word/2010/wordprocessingCanvas" xmlns:cx="http://schemas.microsoft.com/office/drawing/2014/chartex" xmlns:cx1="http://schemas.microsoft.com/office/drawing/2015/9/8/chartex" xmlns:cx2="http://schemas.microsoft.com/office/drawing/2015/10/21/chartex" xmlns:cx3="http://schemas.microsoft.com/office/drawing/2016/5/9/chartex" xmlns:cx4="http://schemas.microsoft.com/office/drawing/2016/5/10/chartex" xmlns:cx5="http://schemas.microsoft.com/office/drawing/2016/5/11/chartex" xmlns:cx6="http://schemas.microsoft.com/office/drawing/2016/5/12/chartex" xmlns:cx7="http://schemas.microsoft.com/office/drawing/2016/5/13/chartex" xmlns:cx8="http://schemas.microsoft.com/office/drawing/2016/5/14/chartex" xmlns:mc="http://schemas.openxmlformats.org/markup-compatibility/2006" xmlns:aink="http://schemas.microsoft.com/office/drawing/2016/ink" xmlns:am3d="http://schemas.microsoft.com/office/drawing/2017/model3d" xmlns:o="urn:schemas-microsoft-com:office:office" xmlns:oel="http://schemas.microsoft.com/office/2019/extlst" xmlns:r="http://schemas.openxmlformats.org/officeDocument/2006/relationships" xmlns:m="http://schemas.openxmlformats.org/officeDocument/2006/math" xmlns:v="urn:schemas-microsoft-com:vml" xmlns:wp14="http://schemas.microsoft.com/office/word/2010/wordprocessingDrawing" xmlns:wp="http://schemas.openxmlformats.org/drawingml/2006/wordprocessingDrawing" xmlns:w10="urn:schemas-microsoft-com:office:word" xmlns:w="http://schemas.openxmlformats.org/wordprocessingml/2006/main" xmlns:w14="http://schemas.microsoft.com/office/word/2010/wordml" xmlns:w15="http://schemas.microsoft.com/office/word/2012/wordml" xmlns:w16cex="http://schemas.microsoft.com/office/word/2018/wordml/cex" xmlns:w16cid="http://schemas.microsoft.com/office/word/2016/wordml/cid" xmlns:w16="http://schemas.microsoft.com/office/word/2018/wordml" xmlns:w16du="http://schemas.microsoft.com/office/word/2023/wordml/word16du" xmlns:w16sdtdh="http://schemas.microsoft.com/office/word/2020/wordml/sdtdatahash" xmlns:w16se="http://schemas.microsoft.com/office/word/2015/wordml/symex" xmlns:wpg="http://schemas.microsoft.com/office/word/2010/wordprocessingGroup" xmlns:wpi="http://schemas.microsoft.com/office/word/2010/wordprocessingInk" xmlns:wne="http://schemas.microsoft.com/office/word/2006/wordml" xmlns:wps="http://schemas.microsoft.com/office/word/2010/wordprocessingShape" mc:Ignorable="w14 w15 w16se w16cid w16 w16cex w16sdtdh wp14">
   <w:endnote w:type="separator" w:id="-1">
     <w:p>
       <w:pPr>
@@ -2658,7 +2716,7 @@
 </file>
 
 <file path=word/footer1.xml><?xml version="1.0" encoding="utf-8"?>
-<w:ftr xmlns:wpc="http://schemas.microsoft.com/office/word/2010/wordprocessingCanvas" xmlns:cx="http://schemas.microsoft.com/office/drawing/2014/chartex" xmlns:cx1="http://schemas.microsoft.com/office/drawing/2015/9/8/chartex" xmlns:cx2="http://schemas.microsoft.com/office/drawing/2015/10/21/chartex" xmlns:cx3="http://schemas.microsoft.com/office/drawing/2016/5/9/chartex" xmlns:cx4="http://schemas.microsoft.com/office/drawing/2016/5/10/chartex" xmlns:cx5="http://schemas.microsoft.com/office/drawing/2016/5/11/chartex" xmlns:cx6="http://schemas.microsoft.com/office/drawing/2016/5/12/chartex" xmlns:cx7="http://schemas.microsoft.com/office/drawing/2016/5/13/chartex" xmlns:cx8="http://schemas.microsoft.com/office/drawing/2016/5/14/chartex" xmlns:mc="http://schemas.openxmlformats.org/markup-compatibility/2006" xmlns:aink="http://schemas.microsoft.com/office/drawing/2016/ink" xmlns:am3d="http://schemas.microsoft.com/office/drawing/2017/model3d" xmlns:o="urn:schemas-microsoft-com:office:office" xmlns:oel="http://schemas.microsoft.com/office/2019/extlst" xmlns:r="http://schemas.openxmlformats.org/officeDocument/2006/relationships" xmlns:m="http://schemas.openxmlformats.org/officeDocument/2006/math" xmlns:v="urn:schemas-microsoft-com:vml" xmlns:wp14="http://schemas.microsoft.com/office/word/2010/wordprocessingDrawing" xmlns:wp="http://schemas.openxmlformats.org/drawingml/2006/wordprocessingDrawing" xmlns:w10="urn:schemas-microsoft-com:office:word" xmlns:w="http://schemas.openxmlformats.org/wordprocessingml/2006/main" xmlns:w14="http://schemas.microsoft.com/office/word/2010/wordml" xmlns:w15="http://schemas.microsoft.com/office/word/2012/wordml" xmlns:w16cex="http://schemas.microsoft.com/office/word/2018/wordml/cex" xmlns:w16cid="http://schemas.microsoft.com/office/word/2016/wordml/cid" xmlns:w16="http://schemas.microsoft.com/office/word/2018/wordml" xmlns:w16sdtdh="http://schemas.microsoft.com/office/word/2020/wordml/sdtdatahash" xmlns:w16se="http://schemas.microsoft.com/office/word/2015/wordml/symex" xmlns:wpg="http://schemas.microsoft.com/office/word/2010/wordprocessingGroup" xmlns:wpi="http://schemas.microsoft.com/office/word/2010/wordprocessingInk" xmlns:wne="http://schemas.microsoft.com/office/word/2006/wordml" xmlns:wps="http://schemas.microsoft.com/office/word/2010/wordprocessingShape" mc:Ignorable="w14 w15 w16se w16cid w16 w16cex w16sdtdh wp14">
+<w:ftr xmlns:wpc="http://schemas.microsoft.com/office/word/2010/wordprocessingCanvas" xmlns:cx="http://schemas.microsoft.com/office/drawing/2014/chartex" xmlns:cx1="http://schemas.microsoft.com/office/drawing/2015/9/8/chartex" xmlns:cx2="http://schemas.microsoft.com/office/drawing/2015/10/21/chartex" xmlns:cx3="http://schemas.microsoft.com/office/drawing/2016/5/9/chartex" xmlns:cx4="http://schemas.microsoft.com/office/drawing/2016/5/10/chartex" xmlns:cx5="http://schemas.microsoft.com/office/drawing/2016/5/11/chartex" xmlns:cx6="http://schemas.microsoft.com/office/drawing/2016/5/12/chartex" xmlns:cx7="http://schemas.microsoft.com/office/drawing/2016/5/13/chartex" xmlns:cx8="http://schemas.microsoft.com/office/drawing/2016/5/14/chartex" xmlns:mc="http://schemas.openxmlformats.org/markup-compatibility/2006" xmlns:aink="http://schemas.microsoft.com/office/drawing/2016/ink" xmlns:am3d="http://schemas.microsoft.com/office/drawing/2017/model3d" xmlns:o="urn:schemas-microsoft-com:office:office" xmlns:oel="http://schemas.microsoft.com/office/2019/extlst" xmlns:r="http://schemas.openxmlformats.org/officeDocument/2006/relationships" xmlns:m="http://schemas.openxmlformats.org/officeDocument/2006/math" xmlns:v="urn:schemas-microsoft-com:vml" xmlns:wp14="http://schemas.microsoft.com/office/word/2010/wordprocessingDrawing" xmlns:wp="http://schemas.openxmlformats.org/drawingml/2006/wordprocessingDrawing" xmlns:w10="urn:schemas-microsoft-com:office:word" xmlns:w="http://schemas.openxmlformats.org/wordprocessingml/2006/main" xmlns:w14="http://schemas.microsoft.com/office/word/2010/wordml" xmlns:w15="http://schemas.microsoft.com/office/word/2012/wordml" xmlns:w16cex="http://schemas.microsoft.com/office/word/2018/wordml/cex" xmlns:w16cid="http://schemas.microsoft.com/office/word/2016/wordml/cid" xmlns:w16="http://schemas.microsoft.com/office/word/2018/wordml" xmlns:w16du="http://schemas.microsoft.com/office/word/2023/wordml/word16du" xmlns:w16sdtdh="http://schemas.microsoft.com/office/word/2020/wordml/sdtdatahash" xmlns:w16se="http://schemas.microsoft.com/office/word/2015/wordml/symex" xmlns:wpg="http://schemas.microsoft.com/office/word/2010/wordprocessingGroup" xmlns:wpi="http://schemas.microsoft.com/office/word/2010/wordprocessingInk" xmlns:wne="http://schemas.microsoft.com/office/word/2006/wordml" xmlns:wps="http://schemas.microsoft.com/office/word/2010/wordprocessingShape" mc:Ignorable="w14 w15 w16se w16cid w16 w16cex w16sdtdh wp14">
   <w:sdt>
     <w:sdtPr>
       <w:rPr>
@@ -2744,7 +2802,7 @@
 </file>
 
 <file path=word/footnotes.xml><?xml version="1.0" encoding="utf-8"?>
-<w:footnotes xmlns:wpc="http://schemas.microsoft.com/office/word/2010/wordprocessingCanvas" xmlns:cx="http://schemas.microsoft.com/office/drawing/2014/chartex" xmlns:cx1="http://schemas.microsoft.com/office/drawing/2015/9/8/chartex" xmlns:cx2="http://schemas.microsoft.com/office/drawing/2015/10/21/chartex" xmlns:cx3="http://schemas.microsoft.com/office/drawing/2016/5/9/chartex" xmlns:cx4="http://schemas.microsoft.com/office/drawing/2016/5/10/chartex" xmlns:cx5="http://schemas.microsoft.com/office/drawing/2016/5/11/chartex" xmlns:cx6="http://schemas.microsoft.com/office/drawing/2016/5/12/chartex" xmlns:cx7="http://schemas.microsoft.com/office/drawing/2016/5/13/chartex" xmlns:cx8="http://schemas.microsoft.com/office/drawing/2016/5/14/chartex" xmlns:mc="http://schemas.openxmlformats.org/markup-compatibility/2006" xmlns:aink="http://schemas.microsoft.com/office/drawing/2016/ink" xmlns:am3d="http://schemas.microsoft.com/office/drawing/2017/model3d" xmlns:o="urn:schemas-microsoft-com:office:office" xmlns:oel="http://schemas.microsoft.com/office/2019/extlst" xmlns:r="http://schemas.openxmlformats.org/officeDocument/2006/relationships" xmlns:m="http://schemas.openxmlformats.org/officeDocument/2006/math" xmlns:v="urn:schemas-microsoft-com:vml" xmlns:wp14="http://schemas.microsoft.com/office/word/2010/wordprocessingDrawing" xmlns:wp="http://schemas.openxmlformats.org/drawingml/2006/wordprocessingDrawing" xmlns:w10="urn:schemas-microsoft-com:office:word" xmlns:w="http://schemas.openxmlformats.org/wordprocessingml/2006/main" xmlns:w14="http://schemas.microsoft.com/office/word/2010/wordml" xmlns:w15="http://schemas.microsoft.com/office/word/2012/wordml" xmlns:w16cex="http://schemas.microsoft.com/office/word/2018/wordml/cex" xmlns:w16cid="http://schemas.microsoft.com/office/word/2016/wordml/cid" xmlns:w16="http://schemas.microsoft.com/office/word/2018/wordml" xmlns:w16sdtdh="http://schemas.microsoft.com/office/word/2020/wordml/sdtdatahash" xmlns:w16se="http://schemas.microsoft.com/office/word/2015/wordml/symex" xmlns:wpg="http://schemas.microsoft.com/office/word/2010/wordprocessingGroup" xmlns:wpi="http://schemas.microsoft.com/office/word/2010/wordprocessingInk" xmlns:wne="http://schemas.microsoft.com/office/word/2006/wordml" xmlns:wps="http://schemas.microsoft.com/office/word/2010/wordprocessingShape" mc:Ignorable="w14 w15 w16se w16cid w16 w16cex w16sdtdh wp14">
+<w:footnotes xmlns:wpc="http://schemas.microsoft.com/office/word/2010/wordprocessingCanvas" xmlns:cx="http://schemas.microsoft.com/office/drawing/2014/chartex" xmlns:cx1="http://schemas.microsoft.com/office/drawing/2015/9/8/chartex" xmlns:cx2="http://schemas.microsoft.com/office/drawing/2015/10/21/chartex" xmlns:cx3="http://schemas.microsoft.com/office/drawing/2016/5/9/chartex" xmlns:cx4="http://schemas.microsoft.com/office/drawing/2016/5/10/chartex" xmlns:cx5="http://schemas.microsoft.com/office/drawing/2016/5/11/chartex" xmlns:cx6="http://schemas.microsoft.com/office/drawing/2016/5/12/chartex" xmlns:cx7="http://schemas.microsoft.com/office/drawing/2016/5/13/chartex" xmlns:cx8="http://schemas.microsoft.com/office/drawing/2016/5/14/chartex" xmlns:mc="http://schemas.openxmlformats.org/markup-compatibility/2006" xmlns:aink="http://schemas.microsoft.com/office/drawing/2016/ink" xmlns:am3d="http://schemas.microsoft.com/office/drawing/2017/model3d" xmlns:o="urn:schemas-microsoft-com:office:office" xmlns:oel="http://schemas.microsoft.com/office/2019/extlst" xmlns:r="http://schemas.openxmlformats.org/officeDocument/2006/relationships" xmlns:m="http://schemas.openxmlformats.org/officeDocument/2006/math" xmlns:v="urn:schemas-microsoft-com:vml" xmlns:wp14="http://schemas.microsoft.com/office/word/2010/wordprocessingDrawing" xmlns:wp="http://schemas.openxmlformats.org/drawingml/2006/wordprocessingDrawing" xmlns:w10="urn:schemas-microsoft-com:office:word" xmlns:w="http://schemas.openxmlformats.org/wordprocessingml/2006/main" xmlns:w14="http://schemas.microsoft.com/office/word/2010/wordml" xmlns:w15="http://schemas.microsoft.com/office/word/2012/wordml" xmlns:w16cex="http://schemas.microsoft.com/office/word/2018/wordml/cex" xmlns:w16cid="http://schemas.microsoft.com/office/word/2016/wordml/cid" xmlns:w16="http://schemas.microsoft.com/office/word/2018/wordml" xmlns:w16du="http://schemas.microsoft.com/office/word/2023/wordml/word16du" xmlns:w16sdtdh="http://schemas.microsoft.com/office/word/2020/wordml/sdtdatahash" xmlns:w16se="http://schemas.microsoft.com/office/word/2015/wordml/symex" xmlns:wpg="http://schemas.microsoft.com/office/word/2010/wordprocessingGroup" xmlns:wpi="http://schemas.microsoft.com/office/word/2010/wordprocessingInk" xmlns:wne="http://schemas.microsoft.com/office/word/2006/wordml" xmlns:wps="http://schemas.microsoft.com/office/word/2010/wordprocessingShape" mc:Ignorable="w14 w15 w16se w16cid w16 w16cex w16sdtdh wp14">
   <w:footnote w:type="separator" w:id="-1">
     <w:p>
       <w:pPr>
@@ -2769,7 +2827,7 @@
 </file>
 
 <file path=word/header1.xml><?xml version="1.0" encoding="utf-8"?>
-<w:hdr xmlns:wpc="http://schemas.microsoft.com/office/word/2010/wordprocessingCanvas" xmlns:cx="http://schemas.microsoft.com/office/drawing/2014/chartex" xmlns:cx1="http://schemas.microsoft.com/office/drawing/2015/9/8/chartex" xmlns:cx2="http://schemas.microsoft.com/office/drawing/2015/10/21/chartex" xmlns:cx3="http://schemas.microsoft.com/office/drawing/2016/5/9/chartex" xmlns:cx4="http://schemas.microsoft.com/office/drawing/2016/5/10/chartex" xmlns:cx5="http://schemas.microsoft.com/office/drawing/2016/5/11/chartex" xmlns:cx6="http://schemas.microsoft.com/office/drawing/2016/5/12/chartex" xmlns:cx7="http://schemas.microsoft.com/office/drawing/2016/5/13/chartex" xmlns:cx8="http://schemas.microsoft.com/office/drawing/2016/5/14/chartex" xmlns:mc="http://schemas.openxmlformats.org/markup-compatibility/2006" xmlns:aink="http://schemas.microsoft.com/office/drawing/2016/ink" xmlns:am3d="http://schemas.microsoft.com/office/drawing/2017/model3d" xmlns:o="urn:schemas-microsoft-com:office:office" xmlns:oel="http://schemas.microsoft.com/office/2019/extlst" xmlns:r="http://schemas.openxmlformats.org/officeDocument/2006/relationships" xmlns:m="http://schemas.openxmlformats.org/officeDocument/2006/math" xmlns:v="urn:schemas-microsoft-com:vml" xmlns:wp14="http://schemas.microsoft.com/office/word/2010/wordprocessingDrawing" xmlns:wp="http://schemas.openxmlformats.org/drawingml/2006/wordprocessingDrawing" xmlns:w10="urn:schemas-microsoft-com:office:word" xmlns:w="http://schemas.openxmlformats.org/wordprocessingml/2006/main" xmlns:w14="http://schemas.microsoft.com/office/word/2010/wordml" xmlns:w15="http://schemas.microsoft.com/office/word/2012/wordml" xmlns:w16cex="http://schemas.microsoft.com/office/word/2018/wordml/cex" xmlns:w16cid="http://schemas.microsoft.com/office/word/2016/wordml/cid" xmlns:w16="http://schemas.microsoft.com/office/word/2018/wordml" xmlns:w16sdtdh="http://schemas.microsoft.com/office/word/2020/wordml/sdtdatahash" xmlns:w16se="http://schemas.microsoft.com/office/word/2015/wordml/symex" xmlns:wpg="http://schemas.microsoft.com/office/word/2010/wordprocessingGroup" xmlns:wpi="http://schemas.microsoft.com/office/word/2010/wordprocessingInk" xmlns:wne="http://schemas.microsoft.com/office/word/2006/wordml" xmlns:wps="http://schemas.microsoft.com/office/word/2010/wordprocessingShape" mc:Ignorable="w14 w15 w16se w16cid w16 w16cex w16sdtdh wp14">
+<w:hdr xmlns:wpc="http://schemas.microsoft.com/office/word/2010/wordprocessingCanvas" xmlns:cx="http://schemas.microsoft.com/office/drawing/2014/chartex" xmlns:cx1="http://schemas.microsoft.com/office/drawing/2015/9/8/chartex" xmlns:cx2="http://schemas.microsoft.com/office/drawing/2015/10/21/chartex" xmlns:cx3="http://schemas.microsoft.com/office/drawing/2016/5/9/chartex" xmlns:cx4="http://schemas.microsoft.com/office/drawing/2016/5/10/chartex" xmlns:cx5="http://schemas.microsoft.com/office/drawing/2016/5/11/chartex" xmlns:cx6="http://schemas.microsoft.com/office/drawing/2016/5/12/chartex" xmlns:cx7="http://schemas.microsoft.com/office/drawing/2016/5/13/chartex" xmlns:cx8="http://schemas.microsoft.com/office/drawing/2016/5/14/chartex" xmlns:mc="http://schemas.openxmlformats.org/markup-compatibility/2006" xmlns:aink="http://schemas.microsoft.com/office/drawing/2016/ink" xmlns:am3d="http://schemas.microsoft.com/office/drawing/2017/model3d" xmlns:o="urn:schemas-microsoft-com:office:office" xmlns:oel="http://schemas.microsoft.com/office/2019/extlst" xmlns:r="http://schemas.openxmlformats.org/officeDocument/2006/relationships" xmlns:m="http://schemas.openxmlformats.org/officeDocument/2006/math" xmlns:v="urn:schemas-microsoft-com:vml" xmlns:wp14="http://schemas.microsoft.com/office/word/2010/wordprocessingDrawing" xmlns:wp="http://schemas.openxmlformats.org/drawingml/2006/wordprocessingDrawing" xmlns:w10="urn:schemas-microsoft-com:office:word" xmlns:w="http://schemas.openxmlformats.org/wordprocessingml/2006/main" xmlns:w14="http://schemas.microsoft.com/office/word/2010/wordml" xmlns:w15="http://schemas.microsoft.com/office/word/2012/wordml" xmlns:w16cex="http://schemas.microsoft.com/office/word/2018/wordml/cex" xmlns:w16cid="http://schemas.microsoft.com/office/word/2016/wordml/cid" xmlns:w16="http://schemas.microsoft.com/office/word/2018/wordml" xmlns:w16du="http://schemas.microsoft.com/office/word/2023/wordml/word16du" xmlns:w16sdtdh="http://schemas.microsoft.com/office/word/2020/wordml/sdtdatahash" xmlns:w16se="http://schemas.microsoft.com/office/word/2015/wordml/symex" xmlns:wpg="http://schemas.microsoft.com/office/word/2010/wordprocessingGroup" xmlns:wpi="http://schemas.microsoft.com/office/word/2010/wordprocessingInk" xmlns:wne="http://schemas.microsoft.com/office/word/2006/wordml" xmlns:wps="http://schemas.microsoft.com/office/word/2010/wordprocessingShape" mc:Ignorable="w14 w15 w16se w16cid w16 w16cex w16sdtdh wp14">
   <w:p>
     <w:pPr>
       <w:pStyle w:val="Header"/>
@@ -2787,7 +2845,7 @@
 </file>
 
 <file path=word/numbering.xml><?xml version="1.0" encoding="utf-8"?>
-<w:numbering xmlns:wpc="http://schemas.microsoft.com/office/word/2010/wordprocessingCanvas" xmlns:cx="http://schemas.microsoft.com/office/drawing/2014/chartex" xmlns:cx1="http://schemas.microsoft.com/office/drawing/2015/9/8/chartex" xmlns:cx2="http://schemas.microsoft.com/office/drawing/2015/10/21/chartex" xmlns:cx3="http://schemas.microsoft.com/office/drawing/2016/5/9/chartex" xmlns:cx4="http://schemas.microsoft.com/office/drawing/2016/5/10/chartex" xmlns:cx5="http://schemas.microsoft.com/office/drawing/2016/5/11/chartex" xmlns:cx6="http://schemas.microsoft.com/office/drawing/2016/5/12/chartex" xmlns:cx7="http://schemas.microsoft.com/office/drawing/2016/5/13/chartex" xmlns:cx8="http://schemas.microsoft.com/office/drawing/2016/5/14/chartex" xmlns:mc="http://schemas.openxmlformats.org/markup-compatibility/2006" xmlns:aink="http://schemas.microsoft.com/office/drawing/2016/ink" xmlns:am3d="http://schemas.microsoft.com/office/drawing/2017/model3d" xmlns:o="urn:schemas-microsoft-com:office:office" xmlns:oel="http://schemas.microsoft.com/office/2019/extlst" xmlns:r="http://schemas.openxmlformats.org/officeDocument/2006/relationships" xmlns:m="http://schemas.openxmlformats.org/officeDocument/2006/math" xmlns:v="urn:schemas-microsoft-com:vml" xmlns:wp14="http://schemas.microsoft.com/office/word/2010/wordprocessingDrawing" xmlns:wp="http://schemas.openxmlformats.org/drawingml/2006/wordprocessingDrawing" xmlns:w10="urn:schemas-microsoft-com:office:word" xmlns:w="http://schemas.openxmlformats.org/wordprocessingml/2006/main" xmlns:w14="http://schemas.microsoft.com/office/word/2010/wordml" xmlns:w15="http://schemas.microsoft.com/office/word/2012/wordml" xmlns:w16cex="http://schemas.microsoft.com/office/word/2018/wordml/cex" xmlns:w16cid="http://schemas.microsoft.com/office/word/2016/wordml/cid" xmlns:w16="http://schemas.microsoft.com/office/word/2018/wordml" xmlns:w16sdtdh="http://schemas.microsoft.com/office/word/2020/wordml/sdtdatahash" xmlns:w16se="http://schemas.microsoft.com/office/word/2015/wordml/symex" xmlns:wpg="http://schemas.microsoft.com/office/word/2010/wordprocessingGroup" xmlns:wpi="http://schemas.microsoft.com/office/word/2010/wordprocessingInk" xmlns:wne="http://schemas.microsoft.com/office/word/2006/wordml" xmlns:wps="http://schemas.microsoft.com/office/word/2010/wordprocessingShape" mc:Ignorable="w14 w15 w16se w16cid w16 w16cex w16sdtdh wp14">
+<w:numbering xmlns:wpc="http://schemas.microsoft.com/office/word/2010/wordprocessingCanvas" xmlns:cx="http://schemas.microsoft.com/office/drawing/2014/chartex" xmlns:cx1="http://schemas.microsoft.com/office/drawing/2015/9/8/chartex" xmlns:cx2="http://schemas.microsoft.com/office/drawing/2015/10/21/chartex" xmlns:cx3="http://schemas.microsoft.com/office/drawing/2016/5/9/chartex" xmlns:cx4="http://schemas.microsoft.com/office/drawing/2016/5/10/chartex" xmlns:cx5="http://schemas.microsoft.com/office/drawing/2016/5/11/chartex" xmlns:cx6="http://schemas.microsoft.com/office/drawing/2016/5/12/chartex" xmlns:cx7="http://schemas.microsoft.com/office/drawing/2016/5/13/chartex" xmlns:cx8="http://schemas.microsoft.com/office/drawing/2016/5/14/chartex" xmlns:mc="http://schemas.openxmlformats.org/markup-compatibility/2006" xmlns:aink="http://schemas.microsoft.com/office/drawing/2016/ink" xmlns:am3d="http://schemas.microsoft.com/office/drawing/2017/model3d" xmlns:o="urn:schemas-microsoft-com:office:office" xmlns:oel="http://schemas.microsoft.com/office/2019/extlst" xmlns:r="http://schemas.openxmlformats.org/officeDocument/2006/relationships" xmlns:m="http://schemas.openxmlformats.org/officeDocument/2006/math" xmlns:v="urn:schemas-microsoft-com:vml" xmlns:wp14="http://schemas.microsoft.com/office/word/2010/wordprocessingDrawing" xmlns:wp="http://schemas.openxmlformats.org/drawingml/2006/wordprocessingDrawing" xmlns:w10="urn:schemas-microsoft-com:office:word" xmlns:w="http://schemas.openxmlformats.org/wordprocessingml/2006/main" xmlns:w14="http://schemas.microsoft.com/office/word/2010/wordml" xmlns:w15="http://schemas.microsoft.com/office/word/2012/wordml" xmlns:w16cex="http://schemas.microsoft.com/office/word/2018/wordml/cex" xmlns:w16cid="http://schemas.microsoft.com/office/word/2016/wordml/cid" xmlns:w16="http://schemas.microsoft.com/office/word/2018/wordml" xmlns:w16du="http://schemas.microsoft.com/office/word/2023/wordml/word16du" xmlns:w16sdtdh="http://schemas.microsoft.com/office/word/2020/wordml/sdtdatahash" xmlns:w16se="http://schemas.microsoft.com/office/word/2015/wordml/symex" xmlns:wpg="http://schemas.microsoft.com/office/word/2010/wordprocessingGroup" xmlns:wpi="http://schemas.microsoft.com/office/word/2010/wordprocessingInk" xmlns:wne="http://schemas.microsoft.com/office/word/2006/wordml" xmlns:wps="http://schemas.microsoft.com/office/word/2010/wordprocessingShape" mc:Ignorable="w14 w15 w16se w16cid w16 w16cex w16sdtdh wp14">
   <w:abstractNum w:abstractNumId="0" w15:restartNumberingAfterBreak="0">
     <w:nsid w:val="22A00339"/>
     <w:multiLevelType w:val="hybridMultilevel"/>

</xml_diff>